<commit_message>
Periodic upload after fixing the repo :)
</commit_message>
<xml_diff>
--- a/Year03/1st semester/PPD/Lab/Lab03/Lab03-doc.docx
+++ b/Year03/1st semester/PPD/Lab/Lab03/Lab03-doc.docx
@@ -4,7 +4,7 @@
   <w:body>
     <w:tbl>
       <w:tblPr>
-        <w:tblpPr w:leftFromText="180" w:rightFromText="180" w:vertAnchor="page" w:horzAnchor="margin" w:tblpY="3721"/>
+        <w:tblpPr w:leftFromText="180" w:rightFromText="180" w:vertAnchor="page" w:horzAnchor="margin" w:tblpY="4477"/>
         <w:tblW w:w="2880" w:type="dxa"/>
         <w:tblLook w:val="04A0" w:firstRow="1" w:lastRow="0" w:firstColumn="1" w:lastColumn="0" w:noHBand="0" w:noVBand="1"/>
       </w:tblPr>
@@ -847,6 +847,25 @@
         </w:tc>
       </w:tr>
     </w:tbl>
+    <w:p>
+      <w:pPr>
+        <w:rPr>
+          <w:rFonts w:ascii="Times New Roman" w:hAnsi="Times New Roman" w:cs="Times New Roman"/>
+          <w:sz w:val="24"/>
+          <w:szCs w:val="24"/>
+          <w:lang w:val="ro-RO"/>
+        </w:rPr>
+      </w:pPr>
+      <w:r>
+        <w:rPr>
+          <w:rFonts w:ascii="Times New Roman" w:hAnsi="Times New Roman" w:cs="Times New Roman"/>
+          <w:sz w:val="24"/>
+          <w:szCs w:val="24"/>
+          <w:lang w:val="ro-RO"/>
+        </w:rPr>
+        <w:t>Detalii de implementare: La inpceput, se face un broadcast pentru matricea kernel si dimensiunile ei si pentru dimensiunile matricei mari. In timp ce citesc liniile alocate unui proces in master, trimit datele procesului fiu, care deja incepe calcularea, la finalul acesteia, acesta trimite datele inapoi</w:t>
+      </w:r>
+    </w:p>
     <w:p>
       <w:pPr>
         <w:rPr>

</xml_diff>